<commit_message>
Bugs fixed and QR codes in doc added
</commit_message>
<xml_diff>
--- a/meco2_qr_pics_v2.docx
+++ b/meco2_qr_pics_v2.docx
@@ -12,6 +12,7 @@
       </w:pPr>
       <w:r>
         <w:rPr>
+          <w:noProof/>
           <w:sz w:val="16"/>
           <w:szCs w:val="16"/>
         </w:rPr>
@@ -134,17 +135,18 @@
     <w:p>
       <w:r>
         <w:rPr>
+          <w:noProof/>
           <w:sz w:val="16"/>
           <w:szCs w:val="16"/>
         </w:rPr>
         <w:drawing>
-          <wp:anchor distT="0" distB="0" distL="114300" distR="114300" simplePos="0" relativeHeight="251659264" behindDoc="1" locked="0" layoutInCell="1" allowOverlap="1" wp14:anchorId="6E2FDC2D" wp14:editId="4B03358F">
+          <wp:anchor distT="0" distB="0" distL="114300" distR="114300" simplePos="0" relativeHeight="251659264" behindDoc="1" locked="0" layoutInCell="1" allowOverlap="1" wp14:anchorId="6E2FDC2D" wp14:editId="1E739842">
             <wp:simplePos x="0" y="0"/>
             <wp:positionH relativeFrom="column">
-              <wp:posOffset>1463675</wp:posOffset>
+              <wp:posOffset>1487529</wp:posOffset>
             </wp:positionH>
             <wp:positionV relativeFrom="paragraph">
-              <wp:posOffset>266942</wp:posOffset>
+              <wp:posOffset>266700</wp:posOffset>
             </wp:positionV>
             <wp:extent cx="438150" cy="436953"/>
             <wp:effectExtent l="0" t="0" r="0" b="1270"/>
@@ -227,15 +229,1037 @@
         <w:t>Blood Thinner</w:t>
       </w:r>
     </w:p>
-    <w:p/>
-    <w:p>
-      <w:r>
-        <w:t xml:space="preserve"> </w:t>
-      </w:r>
-    </w:p>
-    <w:p>
+    <w:p>
+      <w:r>
+        <w:rPr>
+          <w:noProof/>
+          <w:sz w:val="16"/>
+          <w:szCs w:val="16"/>
+        </w:rPr>
+        <w:drawing>
+          <wp:anchor distT="0" distB="0" distL="114300" distR="114300" simplePos="0" relativeHeight="251660288" behindDoc="1" locked="0" layoutInCell="1" allowOverlap="1" wp14:anchorId="02D4CF0A" wp14:editId="263C3770">
+            <wp:simplePos x="0" y="0"/>
+            <wp:positionH relativeFrom="column">
+              <wp:posOffset>1080742</wp:posOffset>
+            </wp:positionH>
+            <wp:positionV relativeFrom="paragraph">
+              <wp:posOffset>243315</wp:posOffset>
+            </wp:positionV>
+            <wp:extent cx="468630" cy="476885"/>
+            <wp:effectExtent l="0" t="0" r="7620" b="0"/>
+            <wp:wrapNone/>
+            <wp:docPr id="1" name="Picture 1"/>
+            <wp:cNvGraphicFramePr>
+              <a:graphicFrameLocks xmlns:a="http://schemas.openxmlformats.org/drawingml/2006/main" noChangeAspect="1"/>
+            </wp:cNvGraphicFramePr>
+            <a:graphic xmlns:a="http://schemas.openxmlformats.org/drawingml/2006/main">
+              <a:graphicData uri="http://schemas.openxmlformats.org/drawingml/2006/picture">
+                <pic:pic xmlns:pic="http://schemas.openxmlformats.org/drawingml/2006/picture">
+                  <pic:nvPicPr>
+                    <pic:cNvPr id="1" name=""/>
+                    <pic:cNvPicPr/>
+                  </pic:nvPicPr>
+                  <pic:blipFill>
+                    <a:blip r:embed="rId6" cstate="print">
+                      <a:extLst>
+                        <a:ext uri="{28A0092B-C50C-407E-A947-70E740481C1C}">
+                          <a14:useLocalDpi xmlns:a14="http://schemas.microsoft.com/office/drawing/2010/main" val="0"/>
+                        </a:ext>
+                      </a:extLst>
+                    </a:blip>
+                    <a:stretch>
+                      <a:fillRect/>
+                    </a:stretch>
+                  </pic:blipFill>
+                  <pic:spPr>
+                    <a:xfrm>
+                      <a:off x="0" y="0"/>
+                      <a:ext cx="468630" cy="476885"/>
+                    </a:xfrm>
+                    <a:prstGeom prst="rect">
+                      <a:avLst/>
+                    </a:prstGeom>
+                  </pic:spPr>
+                </pic:pic>
+              </a:graphicData>
+            </a:graphic>
+          </wp:anchor>
+        </w:drawing>
+      </w:r>
+    </w:p>
+    <w:p>
+      <w:pPr>
+        <w:rPr>
+          <w:sz w:val="16"/>
+          <w:szCs w:val="16"/>
+        </w:rPr>
+      </w:pPr>
+      <w:r>
+        <w:rPr>
+          <w:sz w:val="16"/>
+          <w:szCs w:val="16"/>
+        </w:rPr>
+        <w:t>Dabigatran</w:t>
+      </w:r>
+      <w:r>
+        <w:rPr>
+          <w:sz w:val="16"/>
+          <w:szCs w:val="16"/>
+        </w:rPr>
+        <w:br/>
+        <w:t>Take 1 in morning</w:t>
+      </w:r>
+      <w:r>
+        <w:rPr>
+          <w:sz w:val="16"/>
+          <w:szCs w:val="16"/>
+        </w:rPr>
+        <w:br/>
+        <w:t>Blood Thinner</w:t>
+      </w:r>
+    </w:p>
+    <w:p>
+      <w:pPr>
+        <w:rPr>
+          <w:sz w:val="16"/>
+          <w:szCs w:val="16"/>
+        </w:rPr>
+      </w:pPr>
+      <w:r>
+        <w:rPr>
+          <w:noProof/>
+          <w:sz w:val="16"/>
+          <w:szCs w:val="16"/>
+        </w:rPr>
+        <w:drawing>
+          <wp:anchor distT="0" distB="0" distL="114300" distR="114300" simplePos="0" relativeHeight="251661312" behindDoc="1" locked="0" layoutInCell="1" allowOverlap="1" wp14:anchorId="256DA71D" wp14:editId="24B69C9E">
+            <wp:simplePos x="0" y="0"/>
+            <wp:positionH relativeFrom="column">
+              <wp:posOffset>942230</wp:posOffset>
+            </wp:positionH>
+            <wp:positionV relativeFrom="paragraph">
+              <wp:posOffset>189606</wp:posOffset>
+            </wp:positionV>
+            <wp:extent cx="485029" cy="486255"/>
+            <wp:effectExtent l="0" t="0" r="0" b="0"/>
+            <wp:wrapNone/>
+            <wp:docPr id="4" name="Picture 4"/>
+            <wp:cNvGraphicFramePr>
+              <a:graphicFrameLocks xmlns:a="http://schemas.openxmlformats.org/drawingml/2006/main" noChangeAspect="1"/>
+            </wp:cNvGraphicFramePr>
+            <a:graphic xmlns:a="http://schemas.openxmlformats.org/drawingml/2006/main">
+              <a:graphicData uri="http://schemas.openxmlformats.org/drawingml/2006/picture">
+                <pic:pic xmlns:pic="http://schemas.openxmlformats.org/drawingml/2006/picture">
+                  <pic:nvPicPr>
+                    <pic:cNvPr id="1" name=""/>
+                    <pic:cNvPicPr/>
+                  </pic:nvPicPr>
+                  <pic:blipFill>
+                    <a:blip r:embed="rId7" cstate="print">
+                      <a:extLst>
+                        <a:ext uri="{28A0092B-C50C-407E-A947-70E740481C1C}">
+                          <a14:useLocalDpi xmlns:a14="http://schemas.microsoft.com/office/drawing/2010/main" val="0"/>
+                        </a:ext>
+                      </a:extLst>
+                    </a:blip>
+                    <a:stretch>
+                      <a:fillRect/>
+                    </a:stretch>
+                  </pic:blipFill>
+                  <pic:spPr>
+                    <a:xfrm>
+                      <a:off x="0" y="0"/>
+                      <a:ext cx="486079" cy="487308"/>
+                    </a:xfrm>
+                    <a:prstGeom prst="rect">
+                      <a:avLst/>
+                    </a:prstGeom>
+                  </pic:spPr>
+                </pic:pic>
+              </a:graphicData>
+            </a:graphic>
+            <wp14:sizeRelH relativeFrom="margin">
+              <wp14:pctWidth>0</wp14:pctWidth>
+            </wp14:sizeRelH>
+            <wp14:sizeRelV relativeFrom="margin">
+              <wp14:pctHeight>0</wp14:pctHeight>
+            </wp14:sizeRelV>
+          </wp:anchor>
+        </w:drawing>
+      </w:r>
+    </w:p>
+    <w:p>
+      <w:pPr>
+        <w:rPr>
+          <w:sz w:val="16"/>
+          <w:szCs w:val="16"/>
+        </w:rPr>
+      </w:pPr>
+      <w:r>
+        <w:rPr>
+          <w:sz w:val="16"/>
+          <w:szCs w:val="16"/>
+        </w:rPr>
+        <w:t>Warfarin</w:t>
+      </w:r>
+      <w:r>
+        <w:rPr>
+          <w:sz w:val="16"/>
+          <w:szCs w:val="16"/>
+        </w:rPr>
+        <w:br/>
+        <w:t>Take 2 at night</w:t>
+      </w:r>
+      <w:r>
+        <w:rPr>
+          <w:sz w:val="16"/>
+          <w:szCs w:val="16"/>
+        </w:rPr>
+        <w:br/>
+        <w:t>Blood Thinner</w:t>
+      </w:r>
+    </w:p>
+    <w:p>
+      <w:pPr>
+        <w:rPr>
+          <w:sz w:val="16"/>
+          <w:szCs w:val="16"/>
+        </w:rPr>
+      </w:pPr>
+      <w:r>
+        <w:rPr>
+          <w:noProof/>
+          <w:sz w:val="16"/>
+          <w:szCs w:val="16"/>
+        </w:rPr>
+        <w:drawing>
+          <wp:anchor distT="0" distB="0" distL="114300" distR="114300" simplePos="0" relativeHeight="251662336" behindDoc="1" locked="0" layoutInCell="1" allowOverlap="1" wp14:anchorId="2F699D59" wp14:editId="1728741A">
+            <wp:simplePos x="0" y="0"/>
+            <wp:positionH relativeFrom="column">
+              <wp:posOffset>1549401</wp:posOffset>
+            </wp:positionH>
+            <wp:positionV relativeFrom="paragraph">
+              <wp:posOffset>226233</wp:posOffset>
+            </wp:positionV>
+            <wp:extent cx="482600" cy="479252"/>
+            <wp:effectExtent l="0" t="0" r="0" b="0"/>
+            <wp:wrapNone/>
+            <wp:docPr id="5" name="Picture 5"/>
+            <wp:cNvGraphicFramePr>
+              <a:graphicFrameLocks xmlns:a="http://schemas.openxmlformats.org/drawingml/2006/main" noChangeAspect="1"/>
+            </wp:cNvGraphicFramePr>
+            <a:graphic xmlns:a="http://schemas.openxmlformats.org/drawingml/2006/main">
+              <a:graphicData uri="http://schemas.openxmlformats.org/drawingml/2006/picture">
+                <pic:pic xmlns:pic="http://schemas.openxmlformats.org/drawingml/2006/picture">
+                  <pic:nvPicPr>
+                    <pic:cNvPr id="1" name=""/>
+                    <pic:cNvPicPr/>
+                  </pic:nvPicPr>
+                  <pic:blipFill>
+                    <a:blip r:embed="rId8" cstate="print">
+                      <a:extLst>
+                        <a:ext uri="{28A0092B-C50C-407E-A947-70E740481C1C}">
+                          <a14:useLocalDpi xmlns:a14="http://schemas.microsoft.com/office/drawing/2010/main" val="0"/>
+                        </a:ext>
+                      </a:extLst>
+                    </a:blip>
+                    <a:stretch>
+                      <a:fillRect/>
+                    </a:stretch>
+                  </pic:blipFill>
+                  <pic:spPr>
+                    <a:xfrm>
+                      <a:off x="0" y="0"/>
+                      <a:ext cx="483584" cy="480229"/>
+                    </a:xfrm>
+                    <a:prstGeom prst="rect">
+                      <a:avLst/>
+                    </a:prstGeom>
+                  </pic:spPr>
+                </pic:pic>
+              </a:graphicData>
+            </a:graphic>
+            <wp14:sizeRelH relativeFrom="margin">
+              <wp14:pctWidth>0</wp14:pctWidth>
+            </wp14:sizeRelH>
+            <wp14:sizeRelV relativeFrom="margin">
+              <wp14:pctHeight>0</wp14:pctHeight>
+            </wp14:sizeRelV>
+          </wp:anchor>
+        </w:drawing>
+      </w:r>
+    </w:p>
+    <w:p>
+      <w:pPr>
+        <w:rPr>
+          <w:sz w:val="16"/>
+          <w:szCs w:val="16"/>
+        </w:rPr>
+      </w:pPr>
+      <w:r>
+        <w:rPr>
+          <w:sz w:val="16"/>
+          <w:szCs w:val="16"/>
+        </w:rPr>
+        <w:t>Metformin</w:t>
+      </w:r>
+      <w:r>
+        <w:rPr>
+          <w:sz w:val="16"/>
+          <w:szCs w:val="16"/>
+        </w:rPr>
+        <w:br/>
+        <w:t>Take 1 in morning, 1 at night</w:t>
+      </w:r>
+      <w:r>
+        <w:rPr>
+          <w:sz w:val="16"/>
+          <w:szCs w:val="16"/>
+        </w:rPr>
+        <w:br/>
+        <w:t>For Type 2 diabete</w:t>
+      </w:r>
+      <w:r>
+        <w:rPr>
+          <w:sz w:val="16"/>
+          <w:szCs w:val="16"/>
+        </w:rPr>
+        <w:t>s</w:t>
+      </w:r>
+    </w:p>
+    <w:p>
+      <w:pPr>
+        <w:rPr>
+          <w:sz w:val="16"/>
+          <w:szCs w:val="16"/>
+        </w:rPr>
+      </w:pPr>
+      <w:r>
+        <w:rPr>
+          <w:noProof/>
+          <w:sz w:val="16"/>
+          <w:szCs w:val="16"/>
+        </w:rPr>
+        <w:drawing>
+          <wp:anchor distT="0" distB="0" distL="114300" distR="114300" simplePos="0" relativeHeight="251663360" behindDoc="1" locked="0" layoutInCell="1" allowOverlap="1" wp14:anchorId="7A87E432" wp14:editId="6B3BB087">
+            <wp:simplePos x="0" y="0"/>
+            <wp:positionH relativeFrom="column">
+              <wp:posOffset>1552353</wp:posOffset>
+            </wp:positionH>
+            <wp:positionV relativeFrom="paragraph">
+              <wp:posOffset>245056</wp:posOffset>
+            </wp:positionV>
+            <wp:extent cx="482600" cy="487541"/>
+            <wp:effectExtent l="0" t="0" r="0" b="8255"/>
+            <wp:wrapNone/>
+            <wp:docPr id="6" name="Picture 6"/>
+            <wp:cNvGraphicFramePr>
+              <a:graphicFrameLocks xmlns:a="http://schemas.openxmlformats.org/drawingml/2006/main" noChangeAspect="1"/>
+            </wp:cNvGraphicFramePr>
+            <a:graphic xmlns:a="http://schemas.openxmlformats.org/drawingml/2006/main">
+              <a:graphicData uri="http://schemas.openxmlformats.org/drawingml/2006/picture">
+                <pic:pic xmlns:pic="http://schemas.openxmlformats.org/drawingml/2006/picture">
+                  <pic:nvPicPr>
+                    <pic:cNvPr id="1" name=""/>
+                    <pic:cNvPicPr/>
+                  </pic:nvPicPr>
+                  <pic:blipFill>
+                    <a:blip r:embed="rId9" cstate="print">
+                      <a:extLst>
+                        <a:ext uri="{28A0092B-C50C-407E-A947-70E740481C1C}">
+                          <a14:useLocalDpi xmlns:a14="http://schemas.microsoft.com/office/drawing/2010/main" val="0"/>
+                        </a:ext>
+                      </a:extLst>
+                    </a:blip>
+                    <a:stretch>
+                      <a:fillRect/>
+                    </a:stretch>
+                  </pic:blipFill>
+                  <pic:spPr>
+                    <a:xfrm>
+                      <a:off x="0" y="0"/>
+                      <a:ext cx="483437" cy="488387"/>
+                    </a:xfrm>
+                    <a:prstGeom prst="rect">
+                      <a:avLst/>
+                    </a:prstGeom>
+                  </pic:spPr>
+                </pic:pic>
+              </a:graphicData>
+            </a:graphic>
+            <wp14:sizeRelH relativeFrom="margin">
+              <wp14:pctWidth>0</wp14:pctWidth>
+            </wp14:sizeRelH>
+            <wp14:sizeRelV relativeFrom="margin">
+              <wp14:pctHeight>0</wp14:pctHeight>
+            </wp14:sizeRelV>
+          </wp:anchor>
+        </w:drawing>
+      </w:r>
+      <w:r>
+        <w:rPr>
+          <w:sz w:val="16"/>
+          <w:szCs w:val="16"/>
+        </w:rPr>
+        <w:br/>
+      </w:r>
+      <w:r>
+        <w:rPr>
+          <w:sz w:val="16"/>
+          <w:szCs w:val="16"/>
+        </w:rPr>
+        <w:br/>
+        <w:t>Robitussin</w:t>
+      </w:r>
+      <w:r>
+        <w:rPr>
+          <w:sz w:val="16"/>
+          <w:szCs w:val="16"/>
+        </w:rPr>
+        <w:br/>
+        <w:t>Take 1 in morning, 1 at night</w:t>
+      </w:r>
+      <w:r>
+        <w:rPr>
+          <w:sz w:val="16"/>
+          <w:szCs w:val="16"/>
+        </w:rPr>
+        <w:br/>
+        <w:t>For cough</w:t>
+      </w:r>
       <w:bookmarkStart w:id="0" w:name="_GoBack"/>
       <w:bookmarkEnd w:id="0"/>
+    </w:p>
+    <w:p>
+      <w:r>
+        <w:t xml:space="preserve"> </w:t>
+      </w:r>
+    </w:p>
+    <w:p>
+      <w:pPr>
+        <w:spacing w:line="240" w:lineRule="auto"/>
+        <w:rPr>
+          <w:sz w:val="16"/>
+          <w:szCs w:val="16"/>
+        </w:rPr>
+      </w:pPr>
+      <w:r>
+        <w:rPr>
+          <w:noProof/>
+          <w:sz w:val="16"/>
+          <w:szCs w:val="16"/>
+        </w:rPr>
+        <w:drawing>
+          <wp:anchor distT="0" distB="0" distL="114300" distR="114300" simplePos="0" relativeHeight="251665408" behindDoc="1" locked="0" layoutInCell="1" allowOverlap="1" wp14:anchorId="23D8EB39" wp14:editId="53C4BBC1">
+            <wp:simplePos x="0" y="0"/>
+            <wp:positionH relativeFrom="column">
+              <wp:posOffset>1426232</wp:posOffset>
+            </wp:positionH>
+            <wp:positionV relativeFrom="paragraph">
+              <wp:posOffset>-36604</wp:posOffset>
+            </wp:positionV>
+            <wp:extent cx="438701" cy="441654"/>
+            <wp:effectExtent l="0" t="0" r="0" b="0"/>
+            <wp:wrapNone/>
+            <wp:docPr id="7" name="Picture 7"/>
+            <wp:cNvGraphicFramePr>
+              <a:graphicFrameLocks xmlns:a="http://schemas.openxmlformats.org/drawingml/2006/main" noChangeAspect="1"/>
+            </wp:cNvGraphicFramePr>
+            <a:graphic xmlns:a="http://schemas.openxmlformats.org/drawingml/2006/main">
+              <a:graphicData uri="http://schemas.openxmlformats.org/drawingml/2006/picture">
+                <pic:pic xmlns:pic="http://schemas.openxmlformats.org/drawingml/2006/picture">
+                  <pic:nvPicPr>
+                    <pic:cNvPr id="1" name=""/>
+                    <pic:cNvPicPr/>
+                  </pic:nvPicPr>
+                  <pic:blipFill>
+                    <a:blip r:embed="rId4" cstate="print">
+                      <a:extLst>
+                        <a:ext uri="{28A0092B-C50C-407E-A947-70E740481C1C}">
+                          <a14:useLocalDpi xmlns:a14="http://schemas.microsoft.com/office/drawing/2010/main" val="0"/>
+                        </a:ext>
+                      </a:extLst>
+                    </a:blip>
+                    <a:stretch>
+                      <a:fillRect/>
+                    </a:stretch>
+                  </pic:blipFill>
+                  <pic:spPr>
+                    <a:xfrm>
+                      <a:off x="0" y="0"/>
+                      <a:ext cx="438701" cy="441654"/>
+                    </a:xfrm>
+                    <a:prstGeom prst="rect">
+                      <a:avLst/>
+                    </a:prstGeom>
+                  </pic:spPr>
+                </pic:pic>
+              </a:graphicData>
+            </a:graphic>
+            <wp14:sizeRelH relativeFrom="margin">
+              <wp14:pctWidth>0</wp14:pctWidth>
+            </wp14:sizeRelH>
+            <wp14:sizeRelV relativeFrom="margin">
+              <wp14:pctHeight>0</wp14:pctHeight>
+            </wp14:sizeRelV>
+          </wp:anchor>
+        </w:drawing>
+      </w:r>
+      <w:proofErr w:type="spellStart"/>
+      <w:r>
+        <w:rPr>
+          <w:sz w:val="16"/>
+          <w:szCs w:val="16"/>
+        </w:rPr>
+        <w:t>Bilaxten</w:t>
+      </w:r>
+      <w:proofErr w:type="spellEnd"/>
+      <w:r>
+        <w:rPr>
+          <w:sz w:val="16"/>
+          <w:szCs w:val="16"/>
+        </w:rPr>
+        <w:t xml:space="preserve"> (20mg)</w:t>
+      </w:r>
+      <w:r>
+        <w:rPr>
+          <w:sz w:val="16"/>
+          <w:szCs w:val="16"/>
+        </w:rPr>
+        <w:t xml:space="preserve"> </w:t>
+      </w:r>
+      <w:r>
+        <w:rPr>
+          <w:sz w:val="16"/>
+          <w:szCs w:val="16"/>
+        </w:rPr>
+        <w:br/>
+      </w:r>
+      <w:r>
+        <w:rPr>
+          <w:sz w:val="16"/>
+          <w:szCs w:val="16"/>
+        </w:rPr>
+        <w:t xml:space="preserve">Take </w:t>
+      </w:r>
+      <w:r>
+        <w:rPr>
+          <w:sz w:val="16"/>
+          <w:szCs w:val="16"/>
+        </w:rPr>
+        <w:t>3 in morning, 2 at night</w:t>
+      </w:r>
+      <w:r>
+        <w:rPr>
+          <w:sz w:val="16"/>
+          <w:szCs w:val="16"/>
+        </w:rPr>
+        <w:t xml:space="preserve"> </w:t>
+      </w:r>
+      <w:r>
+        <w:rPr>
+          <w:sz w:val="16"/>
+          <w:szCs w:val="16"/>
+        </w:rPr>
+        <w:br/>
+        <w:t>For runny nose</w:t>
+      </w:r>
+    </w:p>
+    <w:p>
+      <w:r>
+        <w:rPr>
+          <w:noProof/>
+          <w:sz w:val="16"/>
+          <w:szCs w:val="16"/>
+        </w:rPr>
+        <w:drawing>
+          <wp:anchor distT="0" distB="0" distL="114300" distR="114300" simplePos="0" relativeHeight="251666432" behindDoc="1" locked="0" layoutInCell="1" allowOverlap="1" wp14:anchorId="3D63B0FB" wp14:editId="34896D2B">
+            <wp:simplePos x="0" y="0"/>
+            <wp:positionH relativeFrom="column">
+              <wp:posOffset>1487529</wp:posOffset>
+            </wp:positionH>
+            <wp:positionV relativeFrom="paragraph">
+              <wp:posOffset>266700</wp:posOffset>
+            </wp:positionV>
+            <wp:extent cx="438150" cy="436953"/>
+            <wp:effectExtent l="0" t="0" r="0" b="1270"/>
+            <wp:wrapNone/>
+            <wp:docPr id="8" name="Picture 8"/>
+            <wp:cNvGraphicFramePr>
+              <a:graphicFrameLocks xmlns:a="http://schemas.openxmlformats.org/drawingml/2006/main" noChangeAspect="1"/>
+            </wp:cNvGraphicFramePr>
+            <a:graphic xmlns:a="http://schemas.openxmlformats.org/drawingml/2006/main">
+              <a:graphicData uri="http://schemas.openxmlformats.org/drawingml/2006/picture">
+                <pic:pic xmlns:pic="http://schemas.openxmlformats.org/drawingml/2006/picture">
+                  <pic:nvPicPr>
+                    <pic:cNvPr id="1" name=""/>
+                    <pic:cNvPicPr/>
+                  </pic:nvPicPr>
+                  <pic:blipFill>
+                    <a:blip r:embed="rId5" cstate="print">
+                      <a:extLst>
+                        <a:ext uri="{28A0092B-C50C-407E-A947-70E740481C1C}">
+                          <a14:useLocalDpi xmlns:a14="http://schemas.microsoft.com/office/drawing/2010/main" val="0"/>
+                        </a:ext>
+                      </a:extLst>
+                    </a:blip>
+                    <a:stretch>
+                      <a:fillRect/>
+                    </a:stretch>
+                  </pic:blipFill>
+                  <pic:spPr>
+                    <a:xfrm>
+                      <a:off x="0" y="0"/>
+                      <a:ext cx="438150" cy="436953"/>
+                    </a:xfrm>
+                    <a:prstGeom prst="rect">
+                      <a:avLst/>
+                    </a:prstGeom>
+                  </pic:spPr>
+                </pic:pic>
+              </a:graphicData>
+            </a:graphic>
+            <wp14:sizeRelH relativeFrom="margin">
+              <wp14:pctWidth>0</wp14:pctWidth>
+            </wp14:sizeRelH>
+            <wp14:sizeRelV relativeFrom="margin">
+              <wp14:pctHeight>0</wp14:pctHeight>
+            </wp14:sizeRelV>
+          </wp:anchor>
+        </w:drawing>
+      </w:r>
+    </w:p>
+    <w:p>
+      <w:pPr>
+        <w:rPr>
+          <w:sz w:val="16"/>
+          <w:szCs w:val="16"/>
+        </w:rPr>
+      </w:pPr>
+      <w:proofErr w:type="spellStart"/>
+      <w:r>
+        <w:rPr>
+          <w:sz w:val="16"/>
+          <w:szCs w:val="16"/>
+        </w:rPr>
+        <w:t>Abixaban</w:t>
+      </w:r>
+      <w:proofErr w:type="spellEnd"/>
+      <w:r>
+        <w:rPr>
+          <w:sz w:val="16"/>
+          <w:szCs w:val="16"/>
+        </w:rPr>
+        <w:br/>
+        <w:t>Take 1 in morning, 1 at night</w:t>
+      </w:r>
+      <w:r>
+        <w:rPr>
+          <w:sz w:val="16"/>
+          <w:szCs w:val="16"/>
+        </w:rPr>
+        <w:br/>
+        <w:t>Blood Thinner</w:t>
+      </w:r>
+    </w:p>
+    <w:p>
+      <w:r>
+        <w:rPr>
+          <w:noProof/>
+          <w:sz w:val="16"/>
+          <w:szCs w:val="16"/>
+        </w:rPr>
+        <w:drawing>
+          <wp:anchor distT="0" distB="0" distL="114300" distR="114300" simplePos="0" relativeHeight="251667456" behindDoc="1" locked="0" layoutInCell="1" allowOverlap="1" wp14:anchorId="172DD840" wp14:editId="54CDC99E">
+            <wp:simplePos x="0" y="0"/>
+            <wp:positionH relativeFrom="column">
+              <wp:posOffset>1080742</wp:posOffset>
+            </wp:positionH>
+            <wp:positionV relativeFrom="paragraph">
+              <wp:posOffset>243315</wp:posOffset>
+            </wp:positionV>
+            <wp:extent cx="468630" cy="476885"/>
+            <wp:effectExtent l="0" t="0" r="7620" b="0"/>
+            <wp:wrapNone/>
+            <wp:docPr id="9" name="Picture 9"/>
+            <wp:cNvGraphicFramePr>
+              <a:graphicFrameLocks xmlns:a="http://schemas.openxmlformats.org/drawingml/2006/main" noChangeAspect="1"/>
+            </wp:cNvGraphicFramePr>
+            <a:graphic xmlns:a="http://schemas.openxmlformats.org/drawingml/2006/main">
+              <a:graphicData uri="http://schemas.openxmlformats.org/drawingml/2006/picture">
+                <pic:pic xmlns:pic="http://schemas.openxmlformats.org/drawingml/2006/picture">
+                  <pic:nvPicPr>
+                    <pic:cNvPr id="1" name=""/>
+                    <pic:cNvPicPr/>
+                  </pic:nvPicPr>
+                  <pic:blipFill>
+                    <a:blip r:embed="rId6" cstate="print">
+                      <a:extLst>
+                        <a:ext uri="{28A0092B-C50C-407E-A947-70E740481C1C}">
+                          <a14:useLocalDpi xmlns:a14="http://schemas.microsoft.com/office/drawing/2010/main" val="0"/>
+                        </a:ext>
+                      </a:extLst>
+                    </a:blip>
+                    <a:stretch>
+                      <a:fillRect/>
+                    </a:stretch>
+                  </pic:blipFill>
+                  <pic:spPr>
+                    <a:xfrm>
+                      <a:off x="0" y="0"/>
+                      <a:ext cx="468630" cy="476885"/>
+                    </a:xfrm>
+                    <a:prstGeom prst="rect">
+                      <a:avLst/>
+                    </a:prstGeom>
+                  </pic:spPr>
+                </pic:pic>
+              </a:graphicData>
+            </a:graphic>
+          </wp:anchor>
+        </w:drawing>
+      </w:r>
+    </w:p>
+    <w:p>
+      <w:pPr>
+        <w:rPr>
+          <w:sz w:val="16"/>
+          <w:szCs w:val="16"/>
+        </w:rPr>
+      </w:pPr>
+      <w:r>
+        <w:rPr>
+          <w:sz w:val="16"/>
+          <w:szCs w:val="16"/>
+        </w:rPr>
+        <w:t>Dabigatran</w:t>
+      </w:r>
+      <w:r>
+        <w:rPr>
+          <w:sz w:val="16"/>
+          <w:szCs w:val="16"/>
+        </w:rPr>
+        <w:br/>
+        <w:t>Take 1 in morning</w:t>
+      </w:r>
+      <w:r>
+        <w:rPr>
+          <w:sz w:val="16"/>
+          <w:szCs w:val="16"/>
+        </w:rPr>
+        <w:br/>
+        <w:t>Blood Thinner</w:t>
+      </w:r>
+    </w:p>
+    <w:p>
+      <w:pPr>
+        <w:rPr>
+          <w:sz w:val="16"/>
+          <w:szCs w:val="16"/>
+        </w:rPr>
+      </w:pPr>
+      <w:r>
+        <w:rPr>
+          <w:noProof/>
+          <w:sz w:val="16"/>
+          <w:szCs w:val="16"/>
+        </w:rPr>
+        <w:drawing>
+          <wp:anchor distT="0" distB="0" distL="114300" distR="114300" simplePos="0" relativeHeight="251668480" behindDoc="1" locked="0" layoutInCell="1" allowOverlap="1" wp14:anchorId="75BC9F57" wp14:editId="6039D0DA">
+            <wp:simplePos x="0" y="0"/>
+            <wp:positionH relativeFrom="column">
+              <wp:posOffset>942230</wp:posOffset>
+            </wp:positionH>
+            <wp:positionV relativeFrom="paragraph">
+              <wp:posOffset>189606</wp:posOffset>
+            </wp:positionV>
+            <wp:extent cx="485029" cy="486255"/>
+            <wp:effectExtent l="0" t="0" r="0" b="0"/>
+            <wp:wrapNone/>
+            <wp:docPr id="10" name="Picture 10"/>
+            <wp:cNvGraphicFramePr>
+              <a:graphicFrameLocks xmlns:a="http://schemas.openxmlformats.org/drawingml/2006/main" noChangeAspect="1"/>
+            </wp:cNvGraphicFramePr>
+            <a:graphic xmlns:a="http://schemas.openxmlformats.org/drawingml/2006/main">
+              <a:graphicData uri="http://schemas.openxmlformats.org/drawingml/2006/picture">
+                <pic:pic xmlns:pic="http://schemas.openxmlformats.org/drawingml/2006/picture">
+                  <pic:nvPicPr>
+                    <pic:cNvPr id="1" name=""/>
+                    <pic:cNvPicPr/>
+                  </pic:nvPicPr>
+                  <pic:blipFill>
+                    <a:blip r:embed="rId7" cstate="print">
+                      <a:extLst>
+                        <a:ext uri="{28A0092B-C50C-407E-A947-70E740481C1C}">
+                          <a14:useLocalDpi xmlns:a14="http://schemas.microsoft.com/office/drawing/2010/main" val="0"/>
+                        </a:ext>
+                      </a:extLst>
+                    </a:blip>
+                    <a:stretch>
+                      <a:fillRect/>
+                    </a:stretch>
+                  </pic:blipFill>
+                  <pic:spPr>
+                    <a:xfrm>
+                      <a:off x="0" y="0"/>
+                      <a:ext cx="486079" cy="487308"/>
+                    </a:xfrm>
+                    <a:prstGeom prst="rect">
+                      <a:avLst/>
+                    </a:prstGeom>
+                  </pic:spPr>
+                </pic:pic>
+              </a:graphicData>
+            </a:graphic>
+            <wp14:sizeRelH relativeFrom="margin">
+              <wp14:pctWidth>0</wp14:pctWidth>
+            </wp14:sizeRelH>
+            <wp14:sizeRelV relativeFrom="margin">
+              <wp14:pctHeight>0</wp14:pctHeight>
+            </wp14:sizeRelV>
+          </wp:anchor>
+        </w:drawing>
+      </w:r>
+    </w:p>
+    <w:p>
+      <w:pPr>
+        <w:rPr>
+          <w:sz w:val="16"/>
+          <w:szCs w:val="16"/>
+        </w:rPr>
+      </w:pPr>
+      <w:r>
+        <w:rPr>
+          <w:sz w:val="16"/>
+          <w:szCs w:val="16"/>
+        </w:rPr>
+        <w:t>Warfarin</w:t>
+      </w:r>
+      <w:r>
+        <w:rPr>
+          <w:sz w:val="16"/>
+          <w:szCs w:val="16"/>
+        </w:rPr>
+        <w:br/>
+        <w:t>Take 2 at night</w:t>
+      </w:r>
+      <w:r>
+        <w:rPr>
+          <w:sz w:val="16"/>
+          <w:szCs w:val="16"/>
+        </w:rPr>
+        <w:br/>
+        <w:t>Blood Thinner</w:t>
+      </w:r>
+    </w:p>
+    <w:p>
+      <w:pPr>
+        <w:rPr>
+          <w:sz w:val="16"/>
+          <w:szCs w:val="16"/>
+        </w:rPr>
+      </w:pPr>
+      <w:r>
+        <w:rPr>
+          <w:noProof/>
+          <w:sz w:val="16"/>
+          <w:szCs w:val="16"/>
+        </w:rPr>
+        <w:drawing>
+          <wp:anchor distT="0" distB="0" distL="114300" distR="114300" simplePos="0" relativeHeight="251669504" behindDoc="1" locked="0" layoutInCell="1" allowOverlap="1" wp14:anchorId="250E2BF7" wp14:editId="2BB9645F">
+            <wp:simplePos x="0" y="0"/>
+            <wp:positionH relativeFrom="column">
+              <wp:posOffset>1549401</wp:posOffset>
+            </wp:positionH>
+            <wp:positionV relativeFrom="paragraph">
+              <wp:posOffset>226233</wp:posOffset>
+            </wp:positionV>
+            <wp:extent cx="482600" cy="479252"/>
+            <wp:effectExtent l="0" t="0" r="0" b="0"/>
+            <wp:wrapNone/>
+            <wp:docPr id="11" name="Picture 11"/>
+            <wp:cNvGraphicFramePr>
+              <a:graphicFrameLocks xmlns:a="http://schemas.openxmlformats.org/drawingml/2006/main" noChangeAspect="1"/>
+            </wp:cNvGraphicFramePr>
+            <a:graphic xmlns:a="http://schemas.openxmlformats.org/drawingml/2006/main">
+              <a:graphicData uri="http://schemas.openxmlformats.org/drawingml/2006/picture">
+                <pic:pic xmlns:pic="http://schemas.openxmlformats.org/drawingml/2006/picture">
+                  <pic:nvPicPr>
+                    <pic:cNvPr id="1" name=""/>
+                    <pic:cNvPicPr/>
+                  </pic:nvPicPr>
+                  <pic:blipFill>
+                    <a:blip r:embed="rId8" cstate="print">
+                      <a:extLst>
+                        <a:ext uri="{28A0092B-C50C-407E-A947-70E740481C1C}">
+                          <a14:useLocalDpi xmlns:a14="http://schemas.microsoft.com/office/drawing/2010/main" val="0"/>
+                        </a:ext>
+                      </a:extLst>
+                    </a:blip>
+                    <a:stretch>
+                      <a:fillRect/>
+                    </a:stretch>
+                  </pic:blipFill>
+                  <pic:spPr>
+                    <a:xfrm>
+                      <a:off x="0" y="0"/>
+                      <a:ext cx="483584" cy="480229"/>
+                    </a:xfrm>
+                    <a:prstGeom prst="rect">
+                      <a:avLst/>
+                    </a:prstGeom>
+                  </pic:spPr>
+                </pic:pic>
+              </a:graphicData>
+            </a:graphic>
+            <wp14:sizeRelH relativeFrom="margin">
+              <wp14:pctWidth>0</wp14:pctWidth>
+            </wp14:sizeRelH>
+            <wp14:sizeRelV relativeFrom="margin">
+              <wp14:pctHeight>0</wp14:pctHeight>
+            </wp14:sizeRelV>
+          </wp:anchor>
+        </w:drawing>
+      </w:r>
+    </w:p>
+    <w:p>
+      <w:pPr>
+        <w:rPr>
+          <w:sz w:val="16"/>
+          <w:szCs w:val="16"/>
+        </w:rPr>
+      </w:pPr>
+      <w:r>
+        <w:rPr>
+          <w:sz w:val="16"/>
+          <w:szCs w:val="16"/>
+        </w:rPr>
+        <w:t>Metformin</w:t>
+      </w:r>
+      <w:r>
+        <w:rPr>
+          <w:sz w:val="16"/>
+          <w:szCs w:val="16"/>
+        </w:rPr>
+        <w:br/>
+        <w:t>Take 1 in morning, 1 at night</w:t>
+      </w:r>
+      <w:r>
+        <w:rPr>
+          <w:sz w:val="16"/>
+          <w:szCs w:val="16"/>
+        </w:rPr>
+        <w:br/>
+        <w:t>For Type 2 diabete</w:t>
+      </w:r>
+      <w:r>
+        <w:rPr>
+          <w:sz w:val="16"/>
+          <w:szCs w:val="16"/>
+        </w:rPr>
+        <w:t>s</w:t>
+      </w:r>
+    </w:p>
+    <w:p>
+      <w:pPr>
+        <w:rPr>
+          <w:sz w:val="16"/>
+          <w:szCs w:val="16"/>
+        </w:rPr>
+      </w:pPr>
+      <w:r>
+        <w:rPr>
+          <w:noProof/>
+          <w:sz w:val="16"/>
+          <w:szCs w:val="16"/>
+        </w:rPr>
+        <w:drawing>
+          <wp:anchor distT="0" distB="0" distL="114300" distR="114300" simplePos="0" relativeHeight="251670528" behindDoc="1" locked="0" layoutInCell="1" allowOverlap="1" wp14:anchorId="024C487D" wp14:editId="43858AD3">
+            <wp:simplePos x="0" y="0"/>
+            <wp:positionH relativeFrom="column">
+              <wp:posOffset>1548130</wp:posOffset>
+            </wp:positionH>
+            <wp:positionV relativeFrom="paragraph">
+              <wp:posOffset>209550</wp:posOffset>
+            </wp:positionV>
+            <wp:extent cx="514350" cy="519616"/>
+            <wp:effectExtent l="0" t="0" r="0" b="0"/>
+            <wp:wrapNone/>
+            <wp:docPr id="12" name="Picture 12"/>
+            <wp:cNvGraphicFramePr>
+              <a:graphicFrameLocks xmlns:a="http://schemas.openxmlformats.org/drawingml/2006/main" noChangeAspect="1"/>
+            </wp:cNvGraphicFramePr>
+            <a:graphic xmlns:a="http://schemas.openxmlformats.org/drawingml/2006/main">
+              <a:graphicData uri="http://schemas.openxmlformats.org/drawingml/2006/picture">
+                <pic:pic xmlns:pic="http://schemas.openxmlformats.org/drawingml/2006/picture">
+                  <pic:nvPicPr>
+                    <pic:cNvPr id="1" name=""/>
+                    <pic:cNvPicPr/>
+                  </pic:nvPicPr>
+                  <pic:blipFill>
+                    <a:blip r:embed="rId9" cstate="print">
+                      <a:extLst>
+                        <a:ext uri="{28A0092B-C50C-407E-A947-70E740481C1C}">
+                          <a14:useLocalDpi xmlns:a14="http://schemas.microsoft.com/office/drawing/2010/main" val="0"/>
+                        </a:ext>
+                      </a:extLst>
+                    </a:blip>
+                    <a:stretch>
+                      <a:fillRect/>
+                    </a:stretch>
+                  </pic:blipFill>
+                  <pic:spPr>
+                    <a:xfrm>
+                      <a:off x="0" y="0"/>
+                      <a:ext cx="514350" cy="519616"/>
+                    </a:xfrm>
+                    <a:prstGeom prst="rect">
+                      <a:avLst/>
+                    </a:prstGeom>
+                  </pic:spPr>
+                </pic:pic>
+              </a:graphicData>
+            </a:graphic>
+            <wp14:sizeRelH relativeFrom="margin">
+              <wp14:pctWidth>0</wp14:pctWidth>
+            </wp14:sizeRelH>
+            <wp14:sizeRelV relativeFrom="margin">
+              <wp14:pctHeight>0</wp14:pctHeight>
+            </wp14:sizeRelV>
+          </wp:anchor>
+        </w:drawing>
+      </w:r>
+      <w:r>
+        <w:rPr>
+          <w:sz w:val="16"/>
+          <w:szCs w:val="16"/>
+        </w:rPr>
+        <w:br/>
+      </w:r>
+      <w:r>
+        <w:rPr>
+          <w:sz w:val="16"/>
+          <w:szCs w:val="16"/>
+        </w:rPr>
+        <w:br/>
+        <w:t>Robitussin</w:t>
+      </w:r>
+      <w:r>
+        <w:rPr>
+          <w:sz w:val="16"/>
+          <w:szCs w:val="16"/>
+        </w:rPr>
+        <w:br/>
+        <w:t>Take 1 in morning, 1 at night</w:t>
+      </w:r>
+      <w:r>
+        <w:rPr>
+          <w:sz w:val="16"/>
+          <w:szCs w:val="16"/>
+        </w:rPr>
+        <w:br/>
+        <w:t>For cough</w:t>
+      </w:r>
     </w:p>
     <w:sectPr>
       <w:pgSz w:w="11906" w:h="16838"/>

</xml_diff>